<commit_message>
update files for writing a manuscript - class
</commit_message>
<xml_diff>
--- a/8. Writing a manuscript/Statistical analysis worksheet.docx
+++ b/8. Writing a manuscript/Statistical analysis worksheet.docx
@@ -4,7 +4,7 @@
   <w:body>
     <w:p>
       <w:pPr>
-        <w:ind w:left="720" w:hanging="360"/>
+        <w:ind w:left="360" w:hanging="360"/>
         <w:rPr>
           <w:b/>
         </w:rPr>
@@ -13,14 +13,28 @@
         <w:rPr>
           <w:b/>
         </w:rPr>
-        <w:t>Statistical analysis in a paper</w:t>
-      </w:r>
-    </w:p>
-    <w:p>
-      <w:pPr>
-        <w:ind w:left="720" w:hanging="360"/>
-      </w:pPr>
-    </w:p>
+        <w:t>EEOB590: Writing about s</w:t>
+      </w:r>
+      <w:r>
+        <w:rPr>
+          <w:b/>
+        </w:rPr>
+        <w:t>tatistical analys</w:t>
+      </w:r>
+      <w:r>
+        <w:rPr>
+          <w:b/>
+        </w:rPr>
+        <w:t>e</w:t>
+      </w:r>
+      <w:r>
+        <w:rPr>
+          <w:b/>
+        </w:rPr>
+        <w:t>s in a paper</w:t>
+      </w:r>
+    </w:p>
+    <w:p/>
     <w:p>
       <w:pPr>
         <w:pStyle w:val="ListParagraph"/>
@@ -28,6 +42,7 @@
           <w:ilvl w:val="0"/>
           <w:numId w:val="1"/>
         </w:numPr>
+        <w:ind w:left="360"/>
       </w:pPr>
       <w:r>
         <w:t>Are the stats in</w:t>
@@ -46,6 +61,7 @@
           <w:ilvl w:val="0"/>
           <w:numId w:val="1"/>
         </w:numPr>
+        <w:ind w:left="360"/>
       </w:pPr>
       <w:r>
         <w:t>Does t</w:t>
@@ -67,6 +83,7 @@
           <w:ilvl w:val="1"/>
           <w:numId w:val="1"/>
         </w:numPr>
+        <w:ind w:left="1080"/>
       </w:pPr>
       <w:r>
         <w:t>Yes</w:t>
@@ -85,6 +102,7 @@
           <w:ilvl w:val="1"/>
           <w:numId w:val="1"/>
         </w:numPr>
+        <w:ind w:left="1080"/>
       </w:pPr>
       <w:r>
         <w:t>No</w:t>
@@ -97,6 +115,7 @@
           <w:ilvl w:val="0"/>
           <w:numId w:val="1"/>
         </w:numPr>
+        <w:ind w:left="360"/>
       </w:pPr>
       <w:r>
         <w:t xml:space="preserve">Does the analysis section of the methods </w:t>
@@ -117,6 +136,7 @@
           <w:ilvl w:val="1"/>
           <w:numId w:val="1"/>
         </w:numPr>
+        <w:ind w:left="1080"/>
       </w:pPr>
       <w:r>
         <w:t xml:space="preserve">Which hypothesis </w:t>
@@ -135,6 +155,7 @@
           <w:ilvl w:val="1"/>
           <w:numId w:val="1"/>
         </w:numPr>
+        <w:ind w:left="1080"/>
       </w:pPr>
       <w:r>
         <w:t xml:space="preserve">Name &amp; citation of statistical software and any packages used for analysis or graphing. </w:t>
@@ -147,6 +168,7 @@
           <w:ilvl w:val="1"/>
           <w:numId w:val="1"/>
         </w:numPr>
+        <w:ind w:left="1080"/>
       </w:pPr>
       <w:r>
         <w:t xml:space="preserve">How data were summarized (mean, percent, etc.) and what </w:t>
@@ -155,28 +177,30 @@
         <w:t>they</w:t>
       </w:r>
       <w:r>
-        <w:t xml:space="preserve"> are using for measures of variability (e.g. SD, SE, 95% CI), if relevant</w:t>
-      </w:r>
-    </w:p>
-    <w:p>
-      <w:pPr>
-        <w:pStyle w:val="ListParagraph"/>
-        <w:numPr>
-          <w:ilvl w:val="1"/>
-          <w:numId w:val="1"/>
-        </w:numPr>
-      </w:pPr>
-      <w:r>
-        <w:t>Statistical tests, with associated data transformations and significance level, if relevant</w:t>
-      </w:r>
-    </w:p>
-    <w:p>
-      <w:pPr>
-        <w:pStyle w:val="ListParagraph"/>
-        <w:numPr>
-          <w:ilvl w:val="1"/>
-          <w:numId w:val="1"/>
-        </w:numPr>
+        <w:t xml:space="preserve"> are using for measures of variability (e.g. SD, SE, 95% CI)</w:t>
+      </w:r>
+    </w:p>
+    <w:p>
+      <w:pPr>
+        <w:pStyle w:val="ListParagraph"/>
+        <w:numPr>
+          <w:ilvl w:val="1"/>
+          <w:numId w:val="1"/>
+        </w:numPr>
+        <w:ind w:left="1080"/>
+      </w:pPr>
+      <w:r>
+        <w:t>Statistical tests, with associated data transformations and significance level</w:t>
+      </w:r>
+    </w:p>
+    <w:p>
+      <w:pPr>
+        <w:pStyle w:val="ListParagraph"/>
+        <w:numPr>
+          <w:ilvl w:val="1"/>
+          <w:numId w:val="1"/>
+        </w:numPr>
+        <w:ind w:left="1080"/>
       </w:pPr>
       <w:r>
         <w:t>Method of inference (e.g. p-values from full model or reduced model, post-hoc tests, likelihood ratio test, model selection via AIC)</w:t>
@@ -189,6 +213,7 @@
           <w:ilvl w:val="1"/>
           <w:numId w:val="1"/>
         </w:numPr>
+        <w:ind w:left="1080"/>
       </w:pPr>
       <w:r>
         <w:t xml:space="preserve">Explanation of any aberrations from standard process (e.g. how </w:t>
@@ -207,6 +232,7 @@
           <w:ilvl w:val="1"/>
           <w:numId w:val="1"/>
         </w:numPr>
+        <w:ind w:left="1080"/>
       </w:pPr>
       <w:r>
         <w:t>Assessment of model fit</w:t>
@@ -219,6 +245,7 @@
           <w:ilvl w:val="1"/>
           <w:numId w:val="1"/>
         </w:numPr>
+        <w:ind w:left="1080"/>
       </w:pPr>
       <w:r>
         <w:t>Details on how figures/graphs were made</w:t>
@@ -231,6 +258,7 @@
           <w:ilvl w:val="0"/>
           <w:numId w:val="1"/>
         </w:numPr>
+        <w:ind w:left="360"/>
       </w:pPr>
       <w:r>
         <w:t xml:space="preserve">If using a linear model, answer the following questions: </w:t>
@@ -243,6 +271,7 @@
           <w:ilvl w:val="1"/>
           <w:numId w:val="1"/>
         </w:numPr>
+        <w:ind w:left="1080"/>
       </w:pPr>
       <w:r>
         <w:t xml:space="preserve">What type of model did </w:t>
@@ -285,6 +314,7 @@
           <w:ilvl w:val="1"/>
           <w:numId w:val="1"/>
         </w:numPr>
+        <w:ind w:left="1080"/>
       </w:pPr>
       <w:r>
         <w:t>What is the</w:t>
@@ -303,6 +333,7 @@
           <w:ilvl w:val="1"/>
           <w:numId w:val="1"/>
         </w:numPr>
+        <w:ind w:left="1080"/>
       </w:pPr>
       <w:r>
         <w:t xml:space="preserve">Were data transformed or was a link function used? If so, </w:t>
@@ -327,6 +358,7 @@
           <w:ilvl w:val="1"/>
           <w:numId w:val="1"/>
         </w:numPr>
+        <w:ind w:left="1080"/>
       </w:pPr>
       <w:r>
         <w:t>Which</w:t>
@@ -342,68 +374,210 @@
       </w:r>
       <w:r>
         <w:t>?</w:t>
+      </w:r>
+    </w:p>
+    <w:p>
+      <w:pPr>
+        <w:pStyle w:val="ListParagraph"/>
+        <w:numPr>
+          <w:ilvl w:val="1"/>
+          <w:numId w:val="1"/>
+        </w:numPr>
+        <w:ind w:left="1080"/>
+      </w:pPr>
+      <w:r>
+        <w:t xml:space="preserve">Identify predictors. </w:t>
+      </w:r>
+    </w:p>
+    <w:p>
+      <w:pPr>
+        <w:pStyle w:val="ListParagraph"/>
+        <w:numPr>
+          <w:ilvl w:val="1"/>
+          <w:numId w:val="1"/>
+        </w:numPr>
+        <w:ind w:left="1080"/>
+      </w:pPr>
+      <w:r>
+        <w:t>Were predictors standardized?</w:t>
+      </w:r>
+    </w:p>
+    <w:p>
+      <w:pPr>
+        <w:pStyle w:val="ListParagraph"/>
+        <w:numPr>
+          <w:ilvl w:val="1"/>
+          <w:numId w:val="1"/>
+        </w:numPr>
+        <w:ind w:left="1080"/>
+      </w:pPr>
+      <w:r>
+        <w:t xml:space="preserve">Justify any random effects that were used. </w:t>
+      </w:r>
+    </w:p>
+    <w:p>
+      <w:pPr>
+        <w:pStyle w:val="ListParagraph"/>
+        <w:numPr>
+          <w:ilvl w:val="1"/>
+          <w:numId w:val="1"/>
+        </w:numPr>
+        <w:ind w:left="1080"/>
+      </w:pPr>
+      <w:r>
+        <w:t xml:space="preserve">Do authors include </w:t>
+      </w:r>
+      <w:r>
+        <w:t>the</w:t>
+      </w:r>
+      <w:r>
+        <w:t xml:space="preserve"> equation for </w:t>
+      </w:r>
+      <w:r>
+        <w:t>the</w:t>
+      </w:r>
+      <w:r>
+        <w:t xml:space="preserve"> model</w:t>
+      </w:r>
+      <w:r>
+        <w:t xml:space="preserve">? </w:t>
+      </w:r>
+    </w:p>
+    <w:p>
+      <w:pPr>
+        <w:pStyle w:val="ListParagraph"/>
+        <w:numPr>
+          <w:ilvl w:val="1"/>
+          <w:numId w:val="1"/>
+        </w:numPr>
+        <w:ind w:left="1080"/>
+      </w:pPr>
+      <w:r>
+        <w:t>Do authors describe</w:t>
+      </w:r>
+      <w:r>
+        <w:t xml:space="preserve"> how </w:t>
+      </w:r>
+      <w:r>
+        <w:t>they</w:t>
+      </w:r>
+      <w:r>
+        <w:t xml:space="preserve"> approached model selection and/or hypothesis testing</w:t>
+      </w:r>
+      <w:r>
+        <w:t>?</w:t>
+      </w:r>
+    </w:p>
+    <w:p>
+      <w:pPr>
+        <w:pStyle w:val="ListParagraph"/>
+        <w:numPr>
+          <w:ilvl w:val="1"/>
+          <w:numId w:val="1"/>
+        </w:numPr>
+        <w:ind w:left="1080"/>
+      </w:pPr>
+      <w:r>
+        <w:t xml:space="preserve">If </w:t>
+      </w:r>
+      <w:r>
+        <w:t>they</w:t>
+      </w:r>
+      <w:r>
+        <w:t xml:space="preserve"> used model selection</w:t>
+      </w:r>
+      <w:r>
+        <w:t>, do they</w:t>
+      </w:r>
+      <w:r>
+        <w:t>:</w:t>
+      </w:r>
+    </w:p>
+    <w:p>
+      <w:pPr>
+        <w:pStyle w:val="ListParagraph"/>
+        <w:numPr>
+          <w:ilvl w:val="2"/>
+          <w:numId w:val="1"/>
+        </w:numPr>
+        <w:ind w:left="1800"/>
+      </w:pPr>
+      <w:r>
+        <w:t xml:space="preserve">Describe alternative models </w:t>
+      </w:r>
+      <w:r>
+        <w:t>they</w:t>
+      </w:r>
+      <w:r>
+        <w:t xml:space="preserve"> fit to data (if appropriate)</w:t>
+      </w:r>
+    </w:p>
+    <w:p>
+      <w:pPr>
+        <w:pStyle w:val="ListParagraph"/>
+        <w:numPr>
+          <w:ilvl w:val="2"/>
+          <w:numId w:val="1"/>
+        </w:numPr>
+        <w:ind w:left="1800"/>
+      </w:pPr>
+      <w:r>
+        <w:t>Outline protocol for model selection (e.g. AIC, likelihood ratio test)</w:t>
+      </w:r>
+    </w:p>
+    <w:p>
+      <w:pPr>
+        <w:pStyle w:val="ListParagraph"/>
+        <w:numPr>
+          <w:ilvl w:val="1"/>
+          <w:numId w:val="1"/>
+        </w:numPr>
+        <w:ind w:left="1080"/>
+      </w:pPr>
+      <w:r>
+        <w:t xml:space="preserve">If </w:t>
+      </w:r>
+      <w:r>
+        <w:t>they</w:t>
+      </w:r>
+      <w:r>
+        <w:t xml:space="preserve"> used post-hoc analyses (e.g. </w:t>
+      </w:r>
+      <w:proofErr w:type="spellStart"/>
+      <w:r>
+        <w:t>emmeans</w:t>
+      </w:r>
+      <w:proofErr w:type="spellEnd"/>
+      <w:r>
+        <w:t xml:space="preserve">, </w:t>
+      </w:r>
+      <w:proofErr w:type="spellStart"/>
+      <w:r>
+        <w:t>glht</w:t>
+      </w:r>
+      <w:proofErr w:type="spellEnd"/>
+      <w:r>
+        <w:t>)</w:t>
+      </w:r>
+      <w:r>
+        <w:t>, do they name</w:t>
+      </w:r>
+      <w:r>
+        <w:t xml:space="preserve"> </w:t>
+      </w:r>
+      <w:r>
+        <w:t>the</w:t>
+      </w:r>
+      <w:r>
+        <w:t xml:space="preserve"> </w:t>
+      </w:r>
+      <w:r>
+        <w:t>pack</w:t>
       </w:r>
       <w:bookmarkStart w:id="0" w:name="_GoBack"/>
       <w:bookmarkEnd w:id="0"/>
-    </w:p>
-    <w:p>
-      <w:pPr>
-        <w:pStyle w:val="ListParagraph"/>
-        <w:numPr>
-          <w:ilvl w:val="1"/>
-          <w:numId w:val="1"/>
-        </w:numPr>
-      </w:pPr>
-      <w:r>
-        <w:t xml:space="preserve">Identify predictors. </w:t>
-      </w:r>
-    </w:p>
-    <w:p>
-      <w:pPr>
-        <w:pStyle w:val="ListParagraph"/>
-        <w:numPr>
-          <w:ilvl w:val="1"/>
-          <w:numId w:val="1"/>
-        </w:numPr>
-      </w:pPr>
-      <w:r>
-        <w:t>Were predictors standardized?</w:t>
-      </w:r>
-    </w:p>
-    <w:p>
-      <w:pPr>
-        <w:pStyle w:val="ListParagraph"/>
-        <w:numPr>
-          <w:ilvl w:val="1"/>
-          <w:numId w:val="1"/>
-        </w:numPr>
-      </w:pPr>
-      <w:r>
-        <w:t xml:space="preserve">Justify any random effects that were used. </w:t>
-      </w:r>
-    </w:p>
-    <w:p>
-      <w:pPr>
-        <w:pStyle w:val="ListParagraph"/>
-        <w:numPr>
-          <w:ilvl w:val="1"/>
-          <w:numId w:val="1"/>
-        </w:numPr>
-      </w:pPr>
-      <w:r>
-        <w:t xml:space="preserve">Do authors include </w:t>
-      </w:r>
-      <w:r>
-        <w:t>the</w:t>
-      </w:r>
-      <w:r>
-        <w:t xml:space="preserve"> equation for </w:t>
-      </w:r>
-      <w:r>
-        <w:t>the</w:t>
-      </w:r>
-      <w:r>
-        <w:t xml:space="preserve"> model</w:t>
+      <w:r>
+        <w:t>age</w:t>
       </w:r>
       <w:r>
         <w:t xml:space="preserve">? </w:t>
@@ -416,18 +590,118 @@
           <w:ilvl w:val="1"/>
           <w:numId w:val="1"/>
         </w:numPr>
-      </w:pPr>
-      <w:r>
-        <w:t>Do authors describe</w:t>
-      </w:r>
-      <w:r>
-        <w:t xml:space="preserve"> how </w:t>
+        <w:ind w:left="1080"/>
+      </w:pPr>
+      <w:r>
+        <w:t>Do authors m</w:t>
+      </w:r>
+      <w:r>
+        <w:t xml:space="preserve">ention how </w:t>
       </w:r>
       <w:r>
         <w:t>they</w:t>
       </w:r>
       <w:r>
-        <w:t xml:space="preserve"> approached model selection and/or hypothesis testing</w:t>
+        <w:t xml:space="preserve"> dealt with </w:t>
+      </w:r>
+      <w:proofErr w:type="spellStart"/>
+      <w:r>
+        <w:t>overdispersion</w:t>
+      </w:r>
+      <w:proofErr w:type="spellEnd"/>
+      <w:r>
+        <w:t>, if relevant.</w:t>
+      </w:r>
+    </w:p>
+    <w:p>
+      <w:pPr>
+        <w:pStyle w:val="ListParagraph"/>
+        <w:numPr>
+          <w:ilvl w:val="1"/>
+          <w:numId w:val="1"/>
+        </w:numPr>
+        <w:ind w:left="1080"/>
+      </w:pPr>
+      <w:r>
+        <w:t>D</w:t>
+      </w:r>
+      <w:r>
+        <w:t>o they d</w:t>
+      </w:r>
+      <w:r>
+        <w:t xml:space="preserve">escribe methods </w:t>
+      </w:r>
+      <w:r>
+        <w:t>they</w:t>
+      </w:r>
+      <w:r>
+        <w:t xml:space="preserve"> used to assess model adequacy</w:t>
+      </w:r>
+      <w:r>
+        <w:t xml:space="preserve">? </w:t>
+      </w:r>
+      <w:r>
+        <w:t>e.g. plot residuals against fitted values, predictors etc.</w:t>
+      </w:r>
+    </w:p>
+    <w:p>
+      <w:pPr>
+        <w:pStyle w:val="ListParagraph"/>
+        <w:numPr>
+          <w:ilvl w:val="0"/>
+          <w:numId w:val="1"/>
+        </w:numPr>
+        <w:ind w:left="360"/>
+      </w:pPr>
+      <w:r>
+        <w:t xml:space="preserve">If using multivariate approaches, </w:t>
+      </w:r>
+    </w:p>
+    <w:p>
+      <w:pPr>
+        <w:pStyle w:val="ListParagraph"/>
+        <w:numPr>
+          <w:ilvl w:val="1"/>
+          <w:numId w:val="1"/>
+        </w:numPr>
+        <w:ind w:left="1080"/>
+      </w:pPr>
+      <w:r>
+        <w:t>Wh</w:t>
+      </w:r>
+      <w:r>
+        <w:t>ich</w:t>
+      </w:r>
+      <w:r>
+        <w:t xml:space="preserve"> package was used</w:t>
+      </w:r>
+      <w:r>
+        <w:t xml:space="preserve"> for visualization? Analysis</w:t>
+      </w:r>
+      <w:r>
+        <w:t xml:space="preserve">? </w:t>
+      </w:r>
+    </w:p>
+    <w:p>
+      <w:pPr>
+        <w:pStyle w:val="ListParagraph"/>
+        <w:numPr>
+          <w:ilvl w:val="1"/>
+          <w:numId w:val="1"/>
+        </w:numPr>
+        <w:ind w:left="1080"/>
+      </w:pPr>
+      <w:r>
+        <w:t>What</w:t>
+      </w:r>
+      <w:r>
+        <w:t xml:space="preserve"> methods </w:t>
+      </w:r>
+      <w:r>
+        <w:t xml:space="preserve">were </w:t>
+      </w:r>
+      <w:r>
+        <w:t>used for visualization</w:t>
       </w:r>
       <w:r>
         <w:t>?</w:t>
@@ -440,163 +714,42 @@
           <w:ilvl w:val="1"/>
           <w:numId w:val="1"/>
         </w:numPr>
-      </w:pPr>
-      <w:r>
-        <w:t xml:space="preserve">If </w:t>
-      </w:r>
-      <w:r>
-        <w:t>they</w:t>
-      </w:r>
-      <w:r>
-        <w:t xml:space="preserve"> used model selection</w:t>
-      </w:r>
-      <w:r>
-        <w:t>, do they</w:t>
-      </w:r>
-      <w:r>
-        <w:t>:</w:t>
-      </w:r>
-    </w:p>
-    <w:p>
-      <w:pPr>
-        <w:pStyle w:val="ListParagraph"/>
-        <w:numPr>
-          <w:ilvl w:val="2"/>
-          <w:numId w:val="1"/>
-        </w:numPr>
-      </w:pPr>
-      <w:r>
-        <w:t xml:space="preserve">Describe alternative models </w:t>
-      </w:r>
-      <w:r>
-        <w:t>they</w:t>
-      </w:r>
-      <w:r>
-        <w:t xml:space="preserve"> fit to data (if appropriate)</w:t>
-      </w:r>
-    </w:p>
-    <w:p>
-      <w:pPr>
-        <w:pStyle w:val="ListParagraph"/>
-        <w:numPr>
-          <w:ilvl w:val="2"/>
-          <w:numId w:val="1"/>
-        </w:numPr>
-      </w:pPr>
-      <w:r>
-        <w:t>Outline protocol for model selection (e.g. AIC, likelihood ratio test)</w:t>
-      </w:r>
-    </w:p>
-    <w:p>
-      <w:pPr>
-        <w:pStyle w:val="ListParagraph"/>
-        <w:numPr>
-          <w:ilvl w:val="1"/>
-          <w:numId w:val="1"/>
-        </w:numPr>
-      </w:pPr>
-      <w:r>
-        <w:t xml:space="preserve">If </w:t>
-      </w:r>
-      <w:r>
-        <w:t>they</w:t>
-      </w:r>
-      <w:r>
-        <w:t xml:space="preserve"> used post-hoc analyses (e.g. </w:t>
-      </w:r>
-      <w:proofErr w:type="spellStart"/>
-      <w:r>
-        <w:t>lsmeans</w:t>
-      </w:r>
-      <w:proofErr w:type="spellEnd"/>
-      <w:r>
-        <w:t xml:space="preserve">, </w:t>
-      </w:r>
-      <w:proofErr w:type="spellStart"/>
-      <w:r>
-        <w:t>glht</w:t>
-      </w:r>
-      <w:proofErr w:type="spellEnd"/>
-      <w:r>
-        <w:t xml:space="preserve">): </w:t>
-      </w:r>
-    </w:p>
-    <w:p>
-      <w:pPr>
-        <w:pStyle w:val="ListParagraph"/>
-        <w:numPr>
-          <w:ilvl w:val="2"/>
-          <w:numId w:val="1"/>
-        </w:numPr>
-      </w:pPr>
-      <w:r>
-        <w:t xml:space="preserve">Describe what </w:t>
-      </w:r>
-      <w:r>
-        <w:t>package they</w:t>
-      </w:r>
-      <w:r>
-        <w:t xml:space="preserve"> used. </w:t>
-      </w:r>
-    </w:p>
-    <w:p>
-      <w:pPr>
-        <w:pStyle w:val="ListParagraph"/>
-        <w:numPr>
-          <w:ilvl w:val="1"/>
-          <w:numId w:val="1"/>
-        </w:numPr>
-      </w:pPr>
-      <w:r>
-        <w:t>Do authors m</w:t>
-      </w:r>
-      <w:r>
-        <w:t xml:space="preserve">ention how </w:t>
-      </w:r>
-      <w:r>
-        <w:t>they</w:t>
-      </w:r>
-      <w:r>
-        <w:t xml:space="preserve"> dealt with </w:t>
-      </w:r>
-      <w:proofErr w:type="spellStart"/>
-      <w:r>
-        <w:t>overdispersion</w:t>
-      </w:r>
-      <w:proofErr w:type="spellEnd"/>
-      <w:r>
-        <w:t>, if relevant.</w:t>
-      </w:r>
-    </w:p>
-    <w:p>
-      <w:pPr>
-        <w:pStyle w:val="ListParagraph"/>
-        <w:numPr>
-          <w:ilvl w:val="1"/>
-          <w:numId w:val="1"/>
-        </w:numPr>
-      </w:pPr>
-      <w:r>
-        <w:t>D</w:t>
-      </w:r>
-      <w:r>
-        <w:t>o they d</w:t>
-      </w:r>
-      <w:r>
-        <w:t xml:space="preserve">escribe methods </w:t>
-      </w:r>
-      <w:r>
-        <w:t>they</w:t>
-      </w:r>
-      <w:r>
-        <w:t xml:space="preserve"> used to assess model adequacy</w:t>
+        <w:ind w:left="1080"/>
+      </w:pPr>
+      <w:r>
+        <w:t>Which</w:t>
+      </w:r>
+      <w:r>
+        <w:t xml:space="preserve"> dissimilarity/distance index </w:t>
+      </w:r>
+      <w:r>
+        <w:t xml:space="preserve">was </w:t>
+      </w:r>
+      <w:r>
+        <w:t xml:space="preserve">used, and </w:t>
+      </w:r>
+      <w:r>
+        <w:t>why?</w:t>
+      </w:r>
+    </w:p>
+    <w:p>
+      <w:pPr>
+        <w:pStyle w:val="ListParagraph"/>
+        <w:numPr>
+          <w:ilvl w:val="1"/>
+          <w:numId w:val="1"/>
+        </w:numPr>
+        <w:ind w:left="1080"/>
+      </w:pPr>
+      <w:r>
+        <w:t xml:space="preserve">What methods were used for </w:t>
+      </w:r>
+      <w:r>
+        <w:t>statistical analysis</w:t>
       </w:r>
       <w:r>
         <w:t xml:space="preserve">? </w:t>
       </w:r>
-      <w:r>
-        <w:t>e.g. plot residuals against fitted values, predictors etc.</w:t>
-      </w:r>
     </w:p>
     <w:p>
       <w:pPr>
@@ -605,90 +758,10 @@
           <w:ilvl w:val="0"/>
           <w:numId w:val="1"/>
         </w:numPr>
-      </w:pPr>
-      <w:r>
-        <w:t xml:space="preserve">If using multivariate approaches, </w:t>
-      </w:r>
-    </w:p>
-    <w:p>
-      <w:pPr>
-        <w:pStyle w:val="ListParagraph"/>
-        <w:numPr>
-          <w:ilvl w:val="1"/>
-          <w:numId w:val="1"/>
-        </w:numPr>
-      </w:pPr>
-      <w:r>
-        <w:t xml:space="preserve">What package was used? </w:t>
-      </w:r>
-    </w:p>
-    <w:p>
-      <w:pPr>
-        <w:pStyle w:val="ListParagraph"/>
-        <w:numPr>
-          <w:ilvl w:val="1"/>
-          <w:numId w:val="1"/>
-        </w:numPr>
-      </w:pPr>
-      <w:r>
-        <w:t>What</w:t>
-      </w:r>
-      <w:r>
-        <w:t xml:space="preserve"> methods </w:t>
-      </w:r>
-      <w:r>
-        <w:t xml:space="preserve">were </w:t>
-      </w:r>
-      <w:r>
-        <w:t>used for visualization</w:t>
-      </w:r>
-      <w:r>
-        <w:t>?</w:t>
-      </w:r>
-    </w:p>
-    <w:p>
-      <w:pPr>
-        <w:pStyle w:val="ListParagraph"/>
-        <w:numPr>
-          <w:ilvl w:val="1"/>
-          <w:numId w:val="1"/>
-        </w:numPr>
+        <w:ind w:left="360"/>
       </w:pPr>
       <w:r>
         <w:lastRenderedPageBreak/>
-        <w:t xml:space="preserve">What methods were used for </w:t>
-      </w:r>
-      <w:r>
-        <w:t xml:space="preserve">statistical analysis. </w:t>
-      </w:r>
-    </w:p>
-    <w:p>
-      <w:pPr>
-        <w:pStyle w:val="ListParagraph"/>
-        <w:numPr>
-          <w:ilvl w:val="1"/>
-          <w:numId w:val="1"/>
-        </w:numPr>
-      </w:pPr>
-      <w:r>
-        <w:t>Which</w:t>
-      </w:r>
-      <w:r>
-        <w:t xml:space="preserve"> dissimilarity/distance index used, and </w:t>
-      </w:r>
-      <w:r>
-        <w:t>why?</w:t>
-      </w:r>
-    </w:p>
-    <w:p>
-      <w:pPr>
-        <w:pStyle w:val="ListParagraph"/>
-        <w:numPr>
-          <w:ilvl w:val="0"/>
-          <w:numId w:val="1"/>
-        </w:numPr>
-      </w:pPr>
-      <w:r>
         <w:t>In the results section, do authors:</w:t>
       </w:r>
     </w:p>
@@ -699,6 +772,7 @@
           <w:ilvl w:val="1"/>
           <w:numId w:val="1"/>
         </w:numPr>
+        <w:ind w:left="1080"/>
       </w:pPr>
       <w:r>
         <w:t>Report assessment of model adequacy (e.g. R</w:t>
@@ -720,6 +794,7 @@
           <w:ilvl w:val="1"/>
           <w:numId w:val="1"/>
         </w:numPr>
+        <w:ind w:left="1080"/>
       </w:pPr>
       <w:r>
         <w:t>Describe relationships between variables in best fitting model (e.g. x was negatively related to y)</w:t>
@@ -744,6 +819,7 @@
           <w:ilvl w:val="1"/>
           <w:numId w:val="1"/>
         </w:numPr>
+        <w:ind w:left="1080"/>
       </w:pPr>
       <w:r>
         <w:t>Present estimated mean (coefficient from model) and standard error from optimal model</w:t>
@@ -759,9 +835,16 @@
           <w:ilvl w:val="1"/>
           <w:numId w:val="1"/>
         </w:numPr>
-      </w:pPr>
-      <w:r>
-        <w:t xml:space="preserve">For LM report </w:t>
+        <w:ind w:left="1080"/>
+      </w:pPr>
+      <w:r>
+        <w:t xml:space="preserve">For </w:t>
+      </w:r>
+      <w:r>
+        <w:t>linear model,</w:t>
+      </w:r>
+      <w:r>
+        <w:t xml:space="preserve"> report </w:t>
       </w:r>
       <w:r>
         <w:rPr>
@@ -771,29 +854,99 @@
         <w:t>all</w:t>
       </w:r>
       <w:r>
-        <w:t xml:space="preserve"> F and p values if even non-significant.</w:t>
-      </w:r>
-    </w:p>
-    <w:p>
-      <w:pPr>
-        <w:pStyle w:val="ListParagraph"/>
-        <w:numPr>
-          <w:ilvl w:val="1"/>
-          <w:numId w:val="1"/>
-        </w:numPr>
-      </w:pPr>
-      <w:r>
-        <w:t xml:space="preserve">If use Likelihood Ratio Test to test whether something is significant, report p-value (chi symbol with </w:t>
+        <w:t xml:space="preserve"> </w:t>
+      </w:r>
+      <w:r>
+        <w:t xml:space="preserve">test statistics (e.g. </w:t>
+      </w:r>
+      <w:r>
+        <w:t>F and p values</w:t>
+      </w:r>
+      <w:r>
+        <w:t xml:space="preserve">) </w:t>
+      </w:r>
+      <w:r>
+        <w:t>if even non-significant</w:t>
+      </w:r>
+      <w:r>
+        <w:t>?</w:t>
+      </w:r>
+    </w:p>
+    <w:p>
+      <w:pPr>
+        <w:pStyle w:val="ListParagraph"/>
+        <w:numPr>
+          <w:ilvl w:val="1"/>
+          <w:numId w:val="1"/>
+        </w:numPr>
+        <w:ind w:left="1080"/>
+        <w:rPr>
+          <w:rFonts w:cstheme="minorHAnsi"/>
+        </w:rPr>
+      </w:pPr>
+      <w:r>
+        <w:t xml:space="preserve">If </w:t>
+      </w:r>
+      <w:r>
+        <w:rPr>
+          <w:rFonts w:cstheme="minorHAnsi"/>
+        </w:rPr>
+        <w:t>us</w:t>
+      </w:r>
+      <w:r>
+        <w:rPr>
+          <w:rFonts w:cstheme="minorHAnsi"/>
+        </w:rPr>
+        <w:t>ing</w:t>
+      </w:r>
+      <w:r>
+        <w:rPr>
+          <w:rFonts w:cstheme="minorHAnsi"/>
+        </w:rPr>
+        <w:t xml:space="preserve"> Likelihood Ratio Test to test whether something is significant, report </w:t>
+      </w:r>
+      <w:r>
+        <w:rPr>
+          <w:rFonts w:cstheme="minorHAnsi"/>
+        </w:rPr>
+        <w:t>test statistics</w:t>
+      </w:r>
+      <w:r>
+        <w:rPr>
+          <w:rFonts w:cstheme="minorHAnsi"/>
+        </w:rPr>
+        <w:t xml:space="preserve"> (</w:t>
+      </w:r>
+      <w:r>
+        <w:rPr>
+          <w:rFonts w:cstheme="minorHAnsi"/>
+        </w:rPr>
+        <w:t xml:space="preserve">chi-squared </w:t>
+      </w:r>
+      <w:r>
+        <w:rPr>
+          <w:rFonts w:cstheme="minorHAnsi"/>
+        </w:rPr>
+        <w:t xml:space="preserve">with </w:t>
       </w:r>
       <w:proofErr w:type="spellStart"/>
       <w:r>
+        <w:rPr>
+          <w:rFonts w:cstheme="minorHAnsi"/>
+        </w:rPr>
         <w:t>df</w:t>
       </w:r>
       <w:proofErr w:type="spellEnd"/>
       <w:r>
+        <w:rPr>
+          <w:rFonts w:cstheme="minorHAnsi"/>
+        </w:rPr>
         <w:t>, LRT, and p-value)</w:t>
       </w:r>
       <w:r>
+        <w:rPr>
+          <w:rFonts w:cstheme="minorHAnsi"/>
+        </w:rPr>
         <w:t>?</w:t>
       </w:r>
     </w:p>
@@ -804,8 +957,15 @@
           <w:ilvl w:val="0"/>
           <w:numId w:val="1"/>
         </w:numPr>
-      </w:pPr>
-      <w:r>
+        <w:ind w:left="360"/>
+        <w:rPr>
+          <w:rFonts w:cstheme="minorHAnsi"/>
+        </w:rPr>
+      </w:pPr>
+      <w:r>
+        <w:rPr>
+          <w:rFonts w:cstheme="minorHAnsi"/>
+        </w:rPr>
         <w:t>Tables</w:t>
       </w:r>
     </w:p>
@@ -816,6 +976,7 @@
           <w:ilvl w:val="1"/>
           <w:numId w:val="1"/>
         </w:numPr>
+        <w:ind w:left="1080"/>
       </w:pPr>
       <w:r>
         <w:t xml:space="preserve">For single model: </w:t>
@@ -828,6 +989,7 @@
           <w:ilvl w:val="2"/>
           <w:numId w:val="1"/>
         </w:numPr>
+        <w:ind w:left="1800"/>
       </w:pPr>
       <w:r>
         <w:t xml:space="preserve">Present estimated parameters, standard errors, degrees of freedom (if available) </w:t>
@@ -840,6 +1002,7 @@
           <w:ilvl w:val="2"/>
           <w:numId w:val="1"/>
         </w:numPr>
+        <w:ind w:left="1800"/>
       </w:pPr>
       <w:r>
         <w:t>Maybe t-values, and p-values of optimal model</w:t>
@@ -852,6 +1015,7 @@
           <w:ilvl w:val="1"/>
           <w:numId w:val="1"/>
         </w:numPr>
+        <w:ind w:left="1080"/>
       </w:pPr>
       <w:r>
         <w:t xml:space="preserve">For model selection: </w:t>
@@ -864,6 +1028,7 @@
           <w:ilvl w:val="2"/>
           <w:numId w:val="1"/>
         </w:numPr>
+        <w:ind w:left="1800"/>
       </w:pPr>
       <w:r>
         <w:t xml:space="preserve">Table showing model rankings with log likelihoods, AIC’s, maybe delta AIC’s.  </w:t>
@@ -876,6 +1041,7 @@
           <w:ilvl w:val="2"/>
           <w:numId w:val="1"/>
         </w:numPr>
+        <w:ind w:left="1800"/>
       </w:pPr>
       <w:r>
         <w:t>Do they present intermediate models or only a select few models</w:t>
@@ -891,6 +1057,7 @@
           <w:ilvl w:val="0"/>
           <w:numId w:val="1"/>
         </w:numPr>
+        <w:ind w:left="360"/>
       </w:pPr>
       <w:r>
         <w:t>Figures</w:t>
@@ -903,6 +1070,7 @@
           <w:ilvl w:val="1"/>
           <w:numId w:val="1"/>
         </w:numPr>
+        <w:ind w:left="1080"/>
       </w:pPr>
       <w:r>
         <w:t xml:space="preserve">How is error represented? </w:t>
@@ -915,6 +1083,7 @@
           <w:ilvl w:val="1"/>
           <w:numId w:val="1"/>
         </w:numPr>
+        <w:ind w:left="1080"/>
       </w:pPr>
       <w:r>
         <w:t>How is significance represented?</w:t>
@@ -2306,6 +2475,7 @@
   <w:style w:type="character" w:default="1" w:styleId="DefaultParagraphFont">
     <w:name w:val="Default Paragraph Font"/>
     <w:uiPriority w:val="1"/>
+    <w:semiHidden/>
     <w:unhideWhenUsed/>
   </w:style>
   <w:style w:type="table" w:default="1" w:styleId="TableNormal">

</xml_diff>